<commit_message>
Update Project proposal nhóm 45222.05.docx
</commit_message>
<xml_diff>
--- a/Project proposal nhóm 45222.05.docx
+++ b/Project proposal nhóm 45222.05.docx
@@ -145,8 +145,6 @@
         </w:rPr>
         <w:t>PROJECT PROPOSAL DOCUMENT</w:t>
       </w:r>
-      <w:bookmarkStart w:id="0" w:name="_GoBack"/>
-      <w:bookmarkEnd w:id="0"/>
     </w:p>
     <w:p>
       <w:pPr>
@@ -224,7 +222,27 @@
           <w:sz w:val="24"/>
           <w:szCs w:val="24"/>
         </w:rPr>
-        <w:t>Version: ……1………..</w:t>
+        <w:t>Version: ……1</w:t>
+      </w:r>
+      <w:r>
+        <w:rPr>
+          <w:rFonts w:ascii="Arial" w:eastAsia="Arial" w:hAnsi="Arial" w:cs="Arial"/>
+          <w:color w:val="000000"/>
+          <w:sz w:val="24"/>
+          <w:szCs w:val="24"/>
+        </w:rPr>
+        <w:t>.2</w:t>
+      </w:r>
+      <w:bookmarkStart w:id="0" w:name="_GoBack"/>
+      <w:bookmarkEnd w:id="0"/>
+      <w:r>
+        <w:rPr>
+          <w:rFonts w:ascii="Arial" w:eastAsia="Arial" w:hAnsi="Arial" w:cs="Arial"/>
+          <w:color w:val="000000"/>
+          <w:sz w:val="24"/>
+          <w:szCs w:val="24"/>
+        </w:rPr>
+        <w:t>………..</w:t>
       </w:r>
     </w:p>
     <w:p>

</xml_diff>